<commit_message>
Corrected Zeitplan Updated Dokument
</commit_message>
<xml_diff>
--- a/Documents/ProjektICT-BZ.docx
+++ b/Documents/ProjektICT-BZ.docx
@@ -2065,1013 +2065,12 @@
           <w:lang w:eastAsia="de-CH"/>
         </w:rPr>
       </w:pPr>
-      <w:hyperlink w:anchor="_Toc467835262" w:history="1">
+      <w:hyperlink w:anchor="_Toc467835275" w:history="1">
         <w:r>
           <w:rPr>
             <w:rStyle w:val="Hyperlink"/>
           </w:rPr>
           <w:t>6</w:t>
-        </w:r>
-        <w:r>
-          <w:rPr>
-            <w:rFonts w:eastAsiaTheme="minorEastAsia" w:cstheme="minorBidi"/>
-            <w:spacing w:val="0"/>
-            <w:sz w:val="22"/>
-            <w:szCs w:val="22"/>
-            <w:lang w:eastAsia="de-CH"/>
-          </w:rPr>
-          <w:tab/>
-        </w:r>
-        <w:r>
-          <w:rPr>
-            <w:rStyle w:val="Hyperlink"/>
-          </w:rPr>
-          <w:t>Logisches Datenmodell</w:t>
-        </w:r>
-        <w:r>
-          <w:rPr>
-            <w:webHidden/>
-          </w:rPr>
-          <w:tab/>
-        </w:r>
-        <w:r>
-          <w:rPr>
-            <w:webHidden/>
-          </w:rPr>
-          <w:fldChar w:fldCharType="begin"/>
-        </w:r>
-        <w:r>
-          <w:rPr>
-            <w:webHidden/>
-          </w:rPr>
-          <w:instrText xml:space="preserve"> PAGEREF _Toc467835262 \h </w:instrText>
-        </w:r>
-        <w:r>
-          <w:rPr>
-            <w:webHidden/>
-          </w:rPr>
-        </w:r>
-        <w:r>
-          <w:rPr>
-            <w:webHidden/>
-          </w:rPr>
-          <w:fldChar w:fldCharType="separate"/>
-        </w:r>
-        <w:r>
-          <w:rPr>
-            <w:webHidden/>
-          </w:rPr>
-          <w:t>10</w:t>
-        </w:r>
-        <w:r>
-          <w:rPr>
-            <w:webHidden/>
-          </w:rPr>
-          <w:fldChar w:fldCharType="end"/>
-        </w:r>
-      </w:hyperlink>
-    </w:p>
-    <w:p>
-      <w:pPr>
-        <w:pStyle w:val="Verzeichnis2"/>
-        <w:rPr>
-          <w:rFonts w:eastAsiaTheme="minorEastAsia" w:cstheme="minorBidi"/>
-          <w:spacing w:val="0"/>
-          <w:sz w:val="22"/>
-          <w:szCs w:val="22"/>
-          <w:lang w:eastAsia="de-CH"/>
-        </w:rPr>
-      </w:pPr>
-      <w:hyperlink w:anchor="_Toc467835263" w:history="1">
-        <w:r>
-          <w:rPr>
-            <w:rStyle w:val="Hyperlink"/>
-          </w:rPr>
-          <w:t>6.1</w:t>
-        </w:r>
-        <w:r>
-          <w:rPr>
-            <w:rFonts w:eastAsiaTheme="minorEastAsia" w:cstheme="minorBidi"/>
-            <w:spacing w:val="0"/>
-            <w:sz w:val="22"/>
-            <w:szCs w:val="22"/>
-            <w:lang w:eastAsia="de-CH"/>
-          </w:rPr>
-          <w:tab/>
-        </w:r>
-        <w:r>
-          <w:rPr>
-            <w:rStyle w:val="Hyperlink"/>
-          </w:rPr>
-          <w:t>Beschreibung der Entitäten</w:t>
-        </w:r>
-        <w:r>
-          <w:rPr>
-            <w:webHidden/>
-          </w:rPr>
-          <w:tab/>
-        </w:r>
-        <w:r>
-          <w:rPr>
-            <w:webHidden/>
-          </w:rPr>
-          <w:fldChar w:fldCharType="begin"/>
-        </w:r>
-        <w:r>
-          <w:rPr>
-            <w:webHidden/>
-          </w:rPr>
-          <w:instrText xml:space="preserve"> PAGEREF _Toc467835263 \h </w:instrText>
-        </w:r>
-        <w:r>
-          <w:rPr>
-            <w:webHidden/>
-          </w:rPr>
-        </w:r>
-        <w:r>
-          <w:rPr>
-            <w:webHidden/>
-          </w:rPr>
-          <w:fldChar w:fldCharType="separate"/>
-        </w:r>
-        <w:r>
-          <w:rPr>
-            <w:webHidden/>
-          </w:rPr>
-          <w:t>10</w:t>
-        </w:r>
-        <w:r>
-          <w:rPr>
-            <w:webHidden/>
-          </w:rPr>
-          <w:fldChar w:fldCharType="end"/>
-        </w:r>
-      </w:hyperlink>
-    </w:p>
-    <w:p>
-      <w:pPr>
-        <w:pStyle w:val="Verzeichnis3"/>
-        <w:rPr>
-          <w:rFonts w:eastAsiaTheme="minorEastAsia" w:cstheme="minorBidi"/>
-          <w:spacing w:val="0"/>
-          <w:sz w:val="22"/>
-          <w:szCs w:val="22"/>
-          <w:lang w:eastAsia="de-CH"/>
-        </w:rPr>
-      </w:pPr>
-      <w:hyperlink w:anchor="_Toc467835264" w:history="1">
-        <w:r>
-          <w:rPr>
-            <w:rStyle w:val="Hyperlink"/>
-          </w:rPr>
-          <w:t>6.1.1</w:t>
-        </w:r>
-        <w:r>
-          <w:rPr>
-            <w:rFonts w:eastAsiaTheme="minorEastAsia" w:cstheme="minorBidi"/>
-            <w:spacing w:val="0"/>
-            <w:sz w:val="22"/>
-            <w:szCs w:val="22"/>
-            <w:lang w:eastAsia="de-CH"/>
-          </w:rPr>
-          <w:tab/>
-        </w:r>
-        <w:r>
-          <w:rPr>
-            <w:rStyle w:val="Hyperlink"/>
-          </w:rPr>
-          <w:t>Offene Fragen</w:t>
-        </w:r>
-        <w:r>
-          <w:rPr>
-            <w:webHidden/>
-          </w:rPr>
-          <w:tab/>
-        </w:r>
-        <w:r>
-          <w:rPr>
-            <w:webHidden/>
-          </w:rPr>
-          <w:fldChar w:fldCharType="begin"/>
-        </w:r>
-        <w:r>
-          <w:rPr>
-            <w:webHidden/>
-          </w:rPr>
-          <w:instrText xml:space="preserve"> PAGEREF _Toc467835264 \h </w:instrText>
-        </w:r>
-        <w:r>
-          <w:rPr>
-            <w:webHidden/>
-          </w:rPr>
-        </w:r>
-        <w:r>
-          <w:rPr>
-            <w:webHidden/>
-          </w:rPr>
-          <w:fldChar w:fldCharType="separate"/>
-        </w:r>
-        <w:r>
-          <w:rPr>
-            <w:webHidden/>
-          </w:rPr>
-          <w:t>10</w:t>
-        </w:r>
-        <w:r>
-          <w:rPr>
-            <w:webHidden/>
-          </w:rPr>
-          <w:fldChar w:fldCharType="end"/>
-        </w:r>
-      </w:hyperlink>
-    </w:p>
-    <w:p>
-      <w:pPr>
-        <w:pStyle w:val="Verzeichnis1"/>
-        <w:rPr>
-          <w:rFonts w:eastAsiaTheme="minorEastAsia" w:cstheme="minorBidi"/>
-          <w:spacing w:val="0"/>
-          <w:sz w:val="22"/>
-          <w:szCs w:val="22"/>
-          <w:lang w:eastAsia="de-CH"/>
-        </w:rPr>
-      </w:pPr>
-      <w:hyperlink w:anchor="_Toc467835265" w:history="1">
-        <w:r>
-          <w:rPr>
-            <w:rStyle w:val="Hyperlink"/>
-          </w:rPr>
-          <w:t>7</w:t>
-        </w:r>
-        <w:r>
-          <w:rPr>
-            <w:rFonts w:eastAsiaTheme="minorEastAsia" w:cstheme="minorBidi"/>
-            <w:spacing w:val="0"/>
-            <w:sz w:val="22"/>
-            <w:szCs w:val="22"/>
-            <w:lang w:eastAsia="de-CH"/>
-          </w:rPr>
-          <w:tab/>
-        </w:r>
-        <w:r>
-          <w:rPr>
-            <w:rStyle w:val="Hyperlink"/>
-          </w:rPr>
-          <w:t>Systemablaufmodelle (Aktivitäten)</w:t>
-        </w:r>
-        <w:r>
-          <w:rPr>
-            <w:webHidden/>
-          </w:rPr>
-          <w:tab/>
-        </w:r>
-        <w:r>
-          <w:rPr>
-            <w:webHidden/>
-          </w:rPr>
-          <w:fldChar w:fldCharType="begin"/>
-        </w:r>
-        <w:r>
-          <w:rPr>
-            <w:webHidden/>
-          </w:rPr>
-          <w:instrText xml:space="preserve"> PAGEREF _Toc467835265 \h </w:instrText>
-        </w:r>
-        <w:r>
-          <w:rPr>
-            <w:webHidden/>
-          </w:rPr>
-        </w:r>
-        <w:r>
-          <w:rPr>
-            <w:webHidden/>
-          </w:rPr>
-          <w:fldChar w:fldCharType="separate"/>
-        </w:r>
-        <w:r>
-          <w:rPr>
-            <w:webHidden/>
-          </w:rPr>
-          <w:t>11</w:t>
-        </w:r>
-        <w:r>
-          <w:rPr>
-            <w:webHidden/>
-          </w:rPr>
-          <w:fldChar w:fldCharType="end"/>
-        </w:r>
-      </w:hyperlink>
-    </w:p>
-    <w:p>
-      <w:pPr>
-        <w:pStyle w:val="Verzeichnis2"/>
-        <w:rPr>
-          <w:rFonts w:eastAsiaTheme="minorEastAsia" w:cstheme="minorBidi"/>
-          <w:spacing w:val="0"/>
-          <w:sz w:val="22"/>
-          <w:szCs w:val="22"/>
-          <w:lang w:eastAsia="de-CH"/>
-        </w:rPr>
-      </w:pPr>
-      <w:hyperlink w:anchor="_Toc467835266" w:history="1">
-        <w:r>
-          <w:rPr>
-            <w:rStyle w:val="Hyperlink"/>
-          </w:rPr>
-          <w:t>7.1</w:t>
-        </w:r>
-        <w:r>
-          <w:rPr>
-            <w:rFonts w:eastAsiaTheme="minorEastAsia" w:cstheme="minorBidi"/>
-            <w:spacing w:val="0"/>
-            <w:sz w:val="22"/>
-            <w:szCs w:val="22"/>
-            <w:lang w:eastAsia="de-CH"/>
-          </w:rPr>
-          <w:tab/>
-        </w:r>
-        <w:r>
-          <w:rPr>
-            <w:rStyle w:val="Hyperlink"/>
-          </w:rPr>
-          <w:t>Aktivitätsdiagramm "DVD ausleihen"</w:t>
-        </w:r>
-        <w:r>
-          <w:rPr>
-            <w:webHidden/>
-          </w:rPr>
-          <w:tab/>
-        </w:r>
-        <w:r>
-          <w:rPr>
-            <w:webHidden/>
-          </w:rPr>
-          <w:fldChar w:fldCharType="begin"/>
-        </w:r>
-        <w:r>
-          <w:rPr>
-            <w:webHidden/>
-          </w:rPr>
-          <w:instrText xml:space="preserve"> PAGEREF _Toc467835266 \h </w:instrText>
-        </w:r>
-        <w:r>
-          <w:rPr>
-            <w:webHidden/>
-          </w:rPr>
-        </w:r>
-        <w:r>
-          <w:rPr>
-            <w:webHidden/>
-          </w:rPr>
-          <w:fldChar w:fldCharType="separate"/>
-        </w:r>
-        <w:r>
-          <w:rPr>
-            <w:webHidden/>
-          </w:rPr>
-          <w:t>11</w:t>
-        </w:r>
-        <w:r>
-          <w:rPr>
-            <w:webHidden/>
-          </w:rPr>
-          <w:fldChar w:fldCharType="end"/>
-        </w:r>
-      </w:hyperlink>
-    </w:p>
-    <w:p>
-      <w:pPr>
-        <w:pStyle w:val="Verzeichnis3"/>
-        <w:rPr>
-          <w:rFonts w:eastAsiaTheme="minorEastAsia" w:cstheme="minorBidi"/>
-          <w:spacing w:val="0"/>
-          <w:sz w:val="22"/>
-          <w:szCs w:val="22"/>
-          <w:lang w:eastAsia="de-CH"/>
-        </w:rPr>
-      </w:pPr>
-      <w:hyperlink w:anchor="_Toc467835267" w:history="1">
-        <w:r>
-          <w:rPr>
-            <w:rStyle w:val="Hyperlink"/>
-          </w:rPr>
-          <w:t>7.1.1</w:t>
-        </w:r>
-        <w:r>
-          <w:rPr>
-            <w:rFonts w:eastAsiaTheme="minorEastAsia" w:cstheme="minorBidi"/>
-            <w:spacing w:val="0"/>
-            <w:sz w:val="22"/>
-            <w:szCs w:val="22"/>
-            <w:lang w:eastAsia="de-CH"/>
-          </w:rPr>
-          <w:tab/>
-        </w:r>
-        <w:r>
-          <w:rPr>
-            <w:rStyle w:val="Hyperlink"/>
-          </w:rPr>
-          <w:t>Detaillierte Beschreibung der Aktivitäten</w:t>
-        </w:r>
-        <w:r>
-          <w:rPr>
-            <w:webHidden/>
-          </w:rPr>
-          <w:tab/>
-        </w:r>
-        <w:r>
-          <w:rPr>
-            <w:webHidden/>
-          </w:rPr>
-          <w:fldChar w:fldCharType="begin"/>
-        </w:r>
-        <w:r>
-          <w:rPr>
-            <w:webHidden/>
-          </w:rPr>
-          <w:instrText xml:space="preserve"> PAGEREF _Toc467835267 \h </w:instrText>
-        </w:r>
-        <w:r>
-          <w:rPr>
-            <w:webHidden/>
-          </w:rPr>
-        </w:r>
-        <w:r>
-          <w:rPr>
-            <w:webHidden/>
-          </w:rPr>
-          <w:fldChar w:fldCharType="separate"/>
-        </w:r>
-        <w:r>
-          <w:rPr>
-            <w:webHidden/>
-          </w:rPr>
-          <w:t>11</w:t>
-        </w:r>
-        <w:r>
-          <w:rPr>
-            <w:webHidden/>
-          </w:rPr>
-          <w:fldChar w:fldCharType="end"/>
-        </w:r>
-      </w:hyperlink>
-    </w:p>
-    <w:p>
-      <w:pPr>
-        <w:pStyle w:val="Verzeichnis2"/>
-        <w:rPr>
-          <w:rFonts w:eastAsiaTheme="minorEastAsia" w:cstheme="minorBidi"/>
-          <w:spacing w:val="0"/>
-          <w:sz w:val="22"/>
-          <w:szCs w:val="22"/>
-          <w:lang w:eastAsia="de-CH"/>
-        </w:rPr>
-      </w:pPr>
-      <w:hyperlink w:anchor="_Toc467835268" w:history="1">
-        <w:r>
-          <w:rPr>
-            <w:rStyle w:val="Hyperlink"/>
-          </w:rPr>
-          <w:t>7.2</w:t>
-        </w:r>
-        <w:r>
-          <w:rPr>
-            <w:rFonts w:eastAsiaTheme="minorEastAsia" w:cstheme="minorBidi"/>
-            <w:spacing w:val="0"/>
-            <w:sz w:val="22"/>
-            <w:szCs w:val="22"/>
-            <w:lang w:eastAsia="de-CH"/>
-          </w:rPr>
-          <w:tab/>
-        </w:r>
-        <w:r>
-          <w:rPr>
-            <w:rStyle w:val="Hyperlink"/>
-          </w:rPr>
-          <w:t>Aktivität «XY»</w:t>
-        </w:r>
-        <w:r>
-          <w:rPr>
-            <w:webHidden/>
-          </w:rPr>
-          <w:tab/>
-        </w:r>
-        <w:r>
-          <w:rPr>
-            <w:webHidden/>
-          </w:rPr>
-          <w:fldChar w:fldCharType="begin"/>
-        </w:r>
-        <w:r>
-          <w:rPr>
-            <w:webHidden/>
-          </w:rPr>
-          <w:instrText xml:space="preserve"> PAGEREF _Toc467835268 \h </w:instrText>
-        </w:r>
-        <w:r>
-          <w:rPr>
-            <w:webHidden/>
-          </w:rPr>
-        </w:r>
-        <w:r>
-          <w:rPr>
-            <w:webHidden/>
-          </w:rPr>
-          <w:fldChar w:fldCharType="separate"/>
-        </w:r>
-        <w:r>
-          <w:rPr>
-            <w:webHidden/>
-          </w:rPr>
-          <w:t>12</w:t>
-        </w:r>
-        <w:r>
-          <w:rPr>
-            <w:webHidden/>
-          </w:rPr>
-          <w:fldChar w:fldCharType="end"/>
-        </w:r>
-      </w:hyperlink>
-    </w:p>
-    <w:p>
-      <w:pPr>
-        <w:pStyle w:val="Verzeichnis1"/>
-        <w:rPr>
-          <w:rFonts w:eastAsiaTheme="minorEastAsia" w:cstheme="minorBidi"/>
-          <w:spacing w:val="0"/>
-          <w:sz w:val="22"/>
-          <w:szCs w:val="22"/>
-          <w:lang w:eastAsia="de-CH"/>
-        </w:rPr>
-      </w:pPr>
-      <w:hyperlink w:anchor="_Toc467835269" w:history="1">
-        <w:r>
-          <w:rPr>
-            <w:rStyle w:val="Hyperlink"/>
-          </w:rPr>
-          <w:t>8</w:t>
-        </w:r>
-        <w:r>
-          <w:rPr>
-            <w:rFonts w:eastAsiaTheme="minorEastAsia" w:cstheme="minorBidi"/>
-            <w:spacing w:val="0"/>
-            <w:sz w:val="22"/>
-            <w:szCs w:val="22"/>
-            <w:lang w:eastAsia="de-CH"/>
-          </w:rPr>
-          <w:tab/>
-        </w:r>
-        <w:r>
-          <w:rPr>
-            <w:rStyle w:val="Hyperlink"/>
-          </w:rPr>
-          <w:t>Systemschnittstellen</w:t>
-        </w:r>
-        <w:r>
-          <w:rPr>
-            <w:webHidden/>
-          </w:rPr>
-          <w:tab/>
-        </w:r>
-        <w:r>
-          <w:rPr>
-            <w:webHidden/>
-          </w:rPr>
-          <w:fldChar w:fldCharType="begin"/>
-        </w:r>
-        <w:r>
-          <w:rPr>
-            <w:webHidden/>
-          </w:rPr>
-          <w:instrText xml:space="preserve"> PAGEREF _Toc467835269 \h </w:instrText>
-        </w:r>
-        <w:r>
-          <w:rPr>
-            <w:webHidden/>
-          </w:rPr>
-        </w:r>
-        <w:r>
-          <w:rPr>
-            <w:webHidden/>
-          </w:rPr>
-          <w:fldChar w:fldCharType="separate"/>
-        </w:r>
-        <w:r>
-          <w:rPr>
-            <w:webHidden/>
-          </w:rPr>
-          <w:t>13</w:t>
-        </w:r>
-        <w:r>
-          <w:rPr>
-            <w:webHidden/>
-          </w:rPr>
-          <w:fldChar w:fldCharType="end"/>
-        </w:r>
-      </w:hyperlink>
-    </w:p>
-    <w:p>
-      <w:pPr>
-        <w:pStyle w:val="Verzeichnis2"/>
-        <w:rPr>
-          <w:rFonts w:eastAsiaTheme="minorEastAsia" w:cstheme="minorBidi"/>
-          <w:spacing w:val="0"/>
-          <w:sz w:val="22"/>
-          <w:szCs w:val="22"/>
-          <w:lang w:eastAsia="de-CH"/>
-        </w:rPr>
-      </w:pPr>
-      <w:hyperlink w:anchor="_Toc467835270" w:history="1">
-        <w:r>
-          <w:rPr>
-            <w:rStyle w:val="Hyperlink"/>
-          </w:rPr>
-          <w:t>8.1</w:t>
-        </w:r>
-        <w:r>
-          <w:rPr>
-            <w:rFonts w:eastAsiaTheme="minorEastAsia" w:cstheme="minorBidi"/>
-            <w:spacing w:val="0"/>
-            <w:sz w:val="22"/>
-            <w:szCs w:val="22"/>
-            <w:lang w:eastAsia="de-CH"/>
-          </w:rPr>
-          <w:tab/>
-        </w:r>
-        <w:r>
-          <w:rPr>
-            <w:rStyle w:val="Hyperlink"/>
-          </w:rPr>
-          <w:t>Identifikation der Schnittstellen</w:t>
-        </w:r>
-        <w:r>
-          <w:rPr>
-            <w:webHidden/>
-          </w:rPr>
-          <w:tab/>
-        </w:r>
-        <w:r>
-          <w:rPr>
-            <w:webHidden/>
-          </w:rPr>
-          <w:fldChar w:fldCharType="begin"/>
-        </w:r>
-        <w:r>
-          <w:rPr>
-            <w:webHidden/>
-          </w:rPr>
-          <w:instrText xml:space="preserve"> PAGEREF _Toc467835270 \h </w:instrText>
-        </w:r>
-        <w:r>
-          <w:rPr>
-            <w:webHidden/>
-          </w:rPr>
-        </w:r>
-        <w:r>
-          <w:rPr>
-            <w:webHidden/>
-          </w:rPr>
-          <w:fldChar w:fldCharType="separate"/>
-        </w:r>
-        <w:r>
-          <w:rPr>
-            <w:webHidden/>
-          </w:rPr>
-          <w:t>13</w:t>
-        </w:r>
-        <w:r>
-          <w:rPr>
-            <w:webHidden/>
-          </w:rPr>
-          <w:fldChar w:fldCharType="end"/>
-        </w:r>
-      </w:hyperlink>
-    </w:p>
-    <w:p>
-      <w:pPr>
-        <w:pStyle w:val="Verzeichnis3"/>
-        <w:rPr>
-          <w:rFonts w:eastAsiaTheme="minorEastAsia" w:cstheme="minorBidi"/>
-          <w:spacing w:val="0"/>
-          <w:sz w:val="22"/>
-          <w:szCs w:val="22"/>
-          <w:lang w:eastAsia="de-CH"/>
-        </w:rPr>
-      </w:pPr>
-      <w:hyperlink w:anchor="_Toc467835271" w:history="1">
-        <w:r>
-          <w:rPr>
-            <w:rStyle w:val="Hyperlink"/>
-          </w:rPr>
-          <w:t>8.1.1</w:t>
-        </w:r>
-        <w:r>
-          <w:rPr>
-            <w:rFonts w:eastAsiaTheme="minorEastAsia" w:cstheme="minorBidi"/>
-            <w:spacing w:val="0"/>
-            <w:sz w:val="22"/>
-            <w:szCs w:val="22"/>
-            <w:lang w:eastAsia="de-CH"/>
-          </w:rPr>
-          <w:tab/>
-        </w:r>
-        <w:r>
-          <w:rPr>
-            <w:rStyle w:val="Hyperlink"/>
-          </w:rPr>
-          <w:t>Schnittstellenbeschreibung "DVD ausleihen"</w:t>
-        </w:r>
-        <w:r>
-          <w:rPr>
-            <w:webHidden/>
-          </w:rPr>
-          <w:tab/>
-        </w:r>
-        <w:r>
-          <w:rPr>
-            <w:webHidden/>
-          </w:rPr>
-          <w:fldChar w:fldCharType="begin"/>
-        </w:r>
-        <w:r>
-          <w:rPr>
-            <w:webHidden/>
-          </w:rPr>
-          <w:instrText xml:space="preserve"> PAGEREF _Toc467835271 \h </w:instrText>
-        </w:r>
-        <w:r>
-          <w:rPr>
-            <w:webHidden/>
-          </w:rPr>
-        </w:r>
-        <w:r>
-          <w:rPr>
-            <w:webHidden/>
-          </w:rPr>
-          <w:fldChar w:fldCharType="separate"/>
-        </w:r>
-        <w:r>
-          <w:rPr>
-            <w:webHidden/>
-          </w:rPr>
-          <w:t>13</w:t>
-        </w:r>
-        <w:r>
-          <w:rPr>
-            <w:webHidden/>
-          </w:rPr>
-          <w:fldChar w:fldCharType="end"/>
-        </w:r>
-      </w:hyperlink>
-    </w:p>
-    <w:p>
-      <w:pPr>
-        <w:pStyle w:val="Verzeichnis2"/>
-        <w:rPr>
-          <w:rFonts w:eastAsiaTheme="minorEastAsia" w:cstheme="minorBidi"/>
-          <w:spacing w:val="0"/>
-          <w:sz w:val="22"/>
-          <w:szCs w:val="22"/>
-          <w:lang w:eastAsia="de-CH"/>
-        </w:rPr>
-      </w:pPr>
-      <w:hyperlink w:anchor="_Toc467835272" w:history="1">
-        <w:r>
-          <w:rPr>
-            <w:rStyle w:val="Hyperlink"/>
-          </w:rPr>
-          <w:t>8.2</w:t>
-        </w:r>
-        <w:r>
-          <w:rPr>
-            <w:rFonts w:eastAsiaTheme="minorEastAsia" w:cstheme="minorBidi"/>
-            <w:spacing w:val="0"/>
-            <w:sz w:val="22"/>
-            <w:szCs w:val="22"/>
-            <w:lang w:eastAsia="de-CH"/>
-          </w:rPr>
-          <w:tab/>
-        </w:r>
-        <w:r>
-          <w:rPr>
-            <w:rStyle w:val="Hyperlink"/>
-          </w:rPr>
-          <w:t>Beschreibung der Schnittstellenelemente</w:t>
-        </w:r>
-        <w:r>
-          <w:rPr>
-            <w:webHidden/>
-          </w:rPr>
-          <w:tab/>
-        </w:r>
-        <w:r>
-          <w:rPr>
-            <w:webHidden/>
-          </w:rPr>
-          <w:fldChar w:fldCharType="begin"/>
-        </w:r>
-        <w:r>
-          <w:rPr>
-            <w:webHidden/>
-          </w:rPr>
-          <w:instrText xml:space="preserve"> PAGEREF _Toc467835272 \h </w:instrText>
-        </w:r>
-        <w:r>
-          <w:rPr>
-            <w:webHidden/>
-          </w:rPr>
-        </w:r>
-        <w:r>
-          <w:rPr>
-            <w:webHidden/>
-          </w:rPr>
-          <w:fldChar w:fldCharType="separate"/>
-        </w:r>
-        <w:r>
-          <w:rPr>
-            <w:webHidden/>
-          </w:rPr>
-          <w:t>13</w:t>
-        </w:r>
-        <w:r>
-          <w:rPr>
-            <w:webHidden/>
-          </w:rPr>
-          <w:fldChar w:fldCharType="end"/>
-        </w:r>
-      </w:hyperlink>
-    </w:p>
-    <w:p>
-      <w:pPr>
-        <w:pStyle w:val="Verzeichnis1"/>
-        <w:rPr>
-          <w:rFonts w:eastAsiaTheme="minorEastAsia" w:cstheme="minorBidi"/>
-          <w:spacing w:val="0"/>
-          <w:sz w:val="22"/>
-          <w:szCs w:val="22"/>
-          <w:lang w:eastAsia="de-CH"/>
-        </w:rPr>
-      </w:pPr>
-      <w:hyperlink w:anchor="_Toc467835273" w:history="1">
-        <w:r>
-          <w:rPr>
-            <w:rStyle w:val="Hyperlink"/>
-          </w:rPr>
-          <w:t>9</w:t>
-        </w:r>
-        <w:r>
-          <w:rPr>
-            <w:rFonts w:eastAsiaTheme="minorEastAsia" w:cstheme="minorBidi"/>
-            <w:spacing w:val="0"/>
-            <w:sz w:val="22"/>
-            <w:szCs w:val="22"/>
-            <w:lang w:eastAsia="de-CH"/>
-          </w:rPr>
-          <w:tab/>
-        </w:r>
-        <w:r>
-          <w:rPr>
-            <w:rStyle w:val="Hyperlink"/>
-          </w:rPr>
-          <w:t>Risiko-Analyse</w:t>
-        </w:r>
-        <w:r>
-          <w:rPr>
-            <w:webHidden/>
-          </w:rPr>
-          <w:tab/>
-        </w:r>
-        <w:r>
-          <w:rPr>
-            <w:webHidden/>
-          </w:rPr>
-          <w:fldChar w:fldCharType="begin"/>
-        </w:r>
-        <w:r>
-          <w:rPr>
-            <w:webHidden/>
-          </w:rPr>
-          <w:instrText xml:space="preserve"> PAGEREF _Toc467835273 \h </w:instrText>
-        </w:r>
-        <w:r>
-          <w:rPr>
-            <w:webHidden/>
-          </w:rPr>
-        </w:r>
-        <w:r>
-          <w:rPr>
-            <w:webHidden/>
-          </w:rPr>
-          <w:fldChar w:fldCharType="separate"/>
-        </w:r>
-        <w:r>
-          <w:rPr>
-            <w:webHidden/>
-          </w:rPr>
-          <w:t>15</w:t>
-        </w:r>
-        <w:r>
-          <w:rPr>
-            <w:webHidden/>
-          </w:rPr>
-          <w:fldChar w:fldCharType="end"/>
-        </w:r>
-      </w:hyperlink>
-    </w:p>
-    <w:p>
-      <w:pPr>
-        <w:pStyle w:val="Verzeichnis2"/>
-        <w:rPr>
-          <w:rFonts w:eastAsiaTheme="minorEastAsia" w:cstheme="minorBidi"/>
-          <w:spacing w:val="0"/>
-          <w:sz w:val="22"/>
-          <w:szCs w:val="22"/>
-          <w:lang w:eastAsia="de-CH"/>
-        </w:rPr>
-      </w:pPr>
-      <w:hyperlink w:anchor="_Toc467835274" w:history="1">
-        <w:r>
-          <w:rPr>
-            <w:rStyle w:val="Hyperlink"/>
-          </w:rPr>
-          <w:t>9.1</w:t>
-        </w:r>
-        <w:r>
-          <w:rPr>
-            <w:rFonts w:eastAsiaTheme="minorEastAsia" w:cstheme="minorBidi"/>
-            <w:spacing w:val="0"/>
-            <w:sz w:val="22"/>
-            <w:szCs w:val="22"/>
-            <w:lang w:eastAsia="de-CH"/>
-          </w:rPr>
-          <w:tab/>
-        </w:r>
-        <w:r>
-          <w:rPr>
-            <w:rStyle w:val="Hyperlink"/>
-          </w:rPr>
-          <w:t>Risikokatalog</w:t>
-        </w:r>
-        <w:r>
-          <w:rPr>
-            <w:webHidden/>
-          </w:rPr>
-          <w:tab/>
-        </w:r>
-        <w:r>
-          <w:rPr>
-            <w:webHidden/>
-          </w:rPr>
-          <w:fldChar w:fldCharType="begin"/>
-        </w:r>
-        <w:r>
-          <w:rPr>
-            <w:webHidden/>
-          </w:rPr>
-          <w:instrText xml:space="preserve"> PAGEREF _Toc467835274 \h </w:instrText>
-        </w:r>
-        <w:r>
-          <w:rPr>
-            <w:webHidden/>
-          </w:rPr>
-        </w:r>
-        <w:r>
-          <w:rPr>
-            <w:webHidden/>
-          </w:rPr>
-          <w:fldChar w:fldCharType="separate"/>
-        </w:r>
-        <w:r>
-          <w:rPr>
-            <w:webHidden/>
-          </w:rPr>
-          <w:t>15</w:t>
-        </w:r>
-        <w:r>
-          <w:rPr>
-            <w:webHidden/>
-          </w:rPr>
-          <w:fldChar w:fldCharType="end"/>
-        </w:r>
-      </w:hyperlink>
-    </w:p>
-    <w:p>
-      <w:pPr>
-        <w:pStyle w:val="Verzeichnis1"/>
-        <w:rPr>
-          <w:rFonts w:eastAsiaTheme="minorEastAsia" w:cstheme="minorBidi"/>
-          <w:spacing w:val="0"/>
-          <w:sz w:val="22"/>
-          <w:szCs w:val="22"/>
-          <w:lang w:eastAsia="de-CH"/>
-        </w:rPr>
-      </w:pPr>
-      <w:hyperlink w:anchor="_Toc467835275" w:history="1">
-        <w:r>
-          <w:rPr>
-            <w:rStyle w:val="Hyperlink"/>
-          </w:rPr>
-          <w:t>10</w:t>
         </w:r>
         <w:r>
           <w:rPr>
@@ -3148,7 +2147,13 @@
           <w:rPr>
             <w:rStyle w:val="Hyperlink"/>
           </w:rPr>
-          <w:t>10.1</w:t>
+          <w:t>6</w:t>
+        </w:r>
+        <w:r>
+          <w:rPr>
+            <w:rStyle w:val="Hyperlink"/>
+          </w:rPr>
+          <w:t>.1</w:t>
         </w:r>
         <w:r>
           <w:rPr>
@@ -3225,7 +2230,13 @@
           <w:rPr>
             <w:rStyle w:val="Hyperlink"/>
           </w:rPr>
-          <w:t>10.2</w:t>
+          <w:t>6</w:t>
+        </w:r>
+        <w:r>
+          <w:rPr>
+            <w:rStyle w:val="Hyperlink"/>
+          </w:rPr>
+          <w:t>.2</w:t>
         </w:r>
         <w:r>
           <w:rPr>
@@ -3303,7 +2314,6 @@
       </w:pPr>
       <w:bookmarkStart w:id="0" w:name="_Toc467835242"/>
       <w:r>
-        <w:lastRenderedPageBreak/>
         <w:t>Revisionen</w:t>
       </w:r>
       <w:bookmarkEnd w:id="0"/>
@@ -4993,7 +4003,7 @@
             <v:path o:extrusionok="f" gradientshapeok="t" o:connecttype="rect"/>
             <o:lock v:ext="edit" aspectratio="t"/>
           </v:shapetype>
-          <v:shape id="_x0000_i1025" type="#_x0000_t75" style="width:191.5pt;height:203pt">
+          <v:shape id="_x0000_i1025" type="#_x0000_t75" style="width:191.45pt;height:203.1pt">
             <v:imagedata r:id="rId8" o:title="Kontextdiagramm"/>
           </v:shape>
         </w:pict>
@@ -6071,8 +5081,6 @@
               </w:rPr>
               <w:t>Als Admin möchte ich mich in den Twitter-Account der Pflanze einloggen können.</w:t>
             </w:r>
-            <w:bookmarkStart w:id="29" w:name="_GoBack"/>
-            <w:bookmarkEnd w:id="29"/>
           </w:p>
         </w:tc>
         <w:tc>
@@ -6212,7 +5220,7 @@
       <w:pPr>
         <w:pStyle w:val="berschrift3"/>
       </w:pPr>
-      <w:bookmarkStart w:id="30" w:name="_Toc467835261"/>
+      <w:bookmarkStart w:id="29" w:name="_Toc467835261"/>
       <w:r>
         <w:lastRenderedPageBreak/>
         <w:t>NF.</w:t>
@@ -6220,7 +5228,7 @@
       <w:r>
         <w:t>REQ: Nichtfunktionale Anforderungen</w:t>
       </w:r>
-      <w:bookmarkEnd w:id="30"/>
+      <w:bookmarkEnd w:id="29"/>
       <w:r>
         <w:t xml:space="preserve"> </w:t>
       </w:r>
@@ -6787,8 +5795,8 @@
       </w:tr>
     </w:tbl>
     <w:p>
-      <w:bookmarkStart w:id="31" w:name="_Toc532181727"/>
-      <w:bookmarkStart w:id="32" w:name="_Toc17635205"/>
+      <w:bookmarkStart w:id="30" w:name="_Toc532181727"/>
+      <w:bookmarkStart w:id="31" w:name="_Toc17635205"/>
       <w:bookmarkEnd w:id="13"/>
       <w:bookmarkEnd w:id="27"/>
       <w:bookmarkEnd w:id="28"/>
@@ -6811,11 +5819,11 @@
       <w:pPr>
         <w:pStyle w:val="berschrift2"/>
       </w:pPr>
-      <w:bookmarkStart w:id="33" w:name="_Toc467835276"/>
+      <w:bookmarkStart w:id="32" w:name="_Toc467835276"/>
       <w:r>
         <w:t>Termine</w:t>
       </w:r>
-      <w:bookmarkEnd w:id="33"/>
+      <w:bookmarkEnd w:id="32"/>
       <w:r>
         <w:t xml:space="preserve"> </w:t>
       </w:r>
@@ -6964,7 +5972,7 @@
                 <w:sz w:val="22"/>
                 <w:szCs w:val="22"/>
               </w:rPr>
-              <w:t xml:space="preserve">Fertigstellung Iteration 1, Prototyp den Kunden zeigen </w:t>
+              <w:t>Fertigstellung Zeitplanung, Überarbeitung dieses Dokumentes</w:t>
             </w:r>
           </w:p>
         </w:tc>
@@ -6999,6 +6007,13 @@
                 <w:szCs w:val="22"/>
               </w:rPr>
             </w:pPr>
+            <w:r>
+              <w:rPr>
+                <w:sz w:val="22"/>
+                <w:szCs w:val="22"/>
+              </w:rPr>
+              <w:t>20.12.17</w:t>
+            </w:r>
           </w:p>
         </w:tc>
         <w:tc>
@@ -7013,6 +6028,36 @@
                 <w:szCs w:val="22"/>
               </w:rPr>
             </w:pPr>
+            <w:proofErr w:type="spellStart"/>
+            <w:r>
+              <w:rPr>
+                <w:sz w:val="22"/>
+                <w:szCs w:val="22"/>
+              </w:rPr>
+              <w:t>Raspberry</w:t>
+            </w:r>
+            <w:proofErr w:type="spellEnd"/>
+            <w:r>
+              <w:rPr>
+                <w:sz w:val="22"/>
+                <w:szCs w:val="22"/>
+              </w:rPr>
+              <w:t xml:space="preserve"> Pi </w:t>
+            </w:r>
+            <w:r>
+              <w:rPr>
+                <w:sz w:val="22"/>
+                <w:szCs w:val="22"/>
+              </w:rPr>
+              <w:t>zusammen</w:t>
+            </w:r>
+            <w:r>
+              <w:rPr>
+                <w:sz w:val="22"/>
+                <w:szCs w:val="22"/>
+              </w:rPr>
+              <w:t xml:space="preserve"> gebaut und Daten können per Twitter gelesen werden.</w:t>
+            </w:r>
           </w:p>
         </w:tc>
         <w:tc>
@@ -7046,6 +6091,13 @@
                 <w:szCs w:val="22"/>
               </w:rPr>
             </w:pPr>
+            <w:r>
+              <w:rPr>
+                <w:sz w:val="22"/>
+                <w:szCs w:val="22"/>
+              </w:rPr>
+              <w:t>21.12.17</w:t>
+            </w:r>
           </w:p>
         </w:tc>
         <w:tc>
@@ -7060,6 +6112,13 @@
                 <w:szCs w:val="22"/>
               </w:rPr>
             </w:pPr>
+            <w:r>
+              <w:rPr>
+                <w:sz w:val="22"/>
+                <w:szCs w:val="22"/>
+              </w:rPr>
+              <w:t>Pflanzen-Daten werden per E-Mail verschickt.</w:t>
+            </w:r>
           </w:p>
         </w:tc>
         <w:tc>
@@ -7093,6 +6152,13 @@
                 <w:szCs w:val="22"/>
               </w:rPr>
             </w:pPr>
+            <w:r>
+              <w:rPr>
+                <w:sz w:val="22"/>
+                <w:szCs w:val="22"/>
+              </w:rPr>
+              <w:t>22.12.17</w:t>
+            </w:r>
           </w:p>
         </w:tc>
         <w:tc>
@@ -7107,6 +6173,27 @@
                 <w:szCs w:val="22"/>
               </w:rPr>
             </w:pPr>
+            <w:r>
+              <w:rPr>
+                <w:sz w:val="22"/>
+                <w:szCs w:val="22"/>
+              </w:rPr>
+              <w:t xml:space="preserve">Pflanzen-Daten werden per E-Mail </w:t>
+            </w:r>
+            <w:r>
+              <w:rPr>
+                <w:sz w:val="22"/>
+                <w:szCs w:val="22"/>
+              </w:rPr>
+              <w:t>verschickt</w:t>
+            </w:r>
+            <w:r>
+              <w:rPr>
+                <w:sz w:val="22"/>
+                <w:szCs w:val="22"/>
+              </w:rPr>
+              <w:t>.</w:t>
+            </w:r>
           </w:p>
         </w:tc>
         <w:tc>
@@ -7140,6 +6227,13 @@
                 <w:szCs w:val="22"/>
               </w:rPr>
             </w:pPr>
+            <w:r>
+              <w:rPr>
+                <w:sz w:val="22"/>
+                <w:szCs w:val="22"/>
+              </w:rPr>
+              <w:t>10.01.17</w:t>
+            </w:r>
           </w:p>
         </w:tc>
         <w:tc>
@@ -7154,6 +6248,198 @@
                 <w:szCs w:val="22"/>
               </w:rPr>
             </w:pPr>
+            <w:r>
+              <w:rPr>
+                <w:sz w:val="22"/>
+                <w:szCs w:val="22"/>
+              </w:rPr>
+              <w:t>Website + Pflanzen-Daten im Blog-Format darauf.</w:t>
+            </w:r>
+          </w:p>
+        </w:tc>
+        <w:tc>
+          <w:tcPr>
+            <w:tcW w:w="1693" w:type="dxa"/>
+          </w:tcPr>
+          <w:p>
+            <w:pPr>
+              <w:spacing w:after="240"/>
+              <w:rPr>
+                <w:sz w:val="22"/>
+                <w:szCs w:val="22"/>
+              </w:rPr>
+            </w:pPr>
+          </w:p>
+        </w:tc>
+      </w:tr>
+      <w:tr>
+        <w:trPr>
+          <w:cantSplit/>
+        </w:trPr>
+        <w:tc>
+          <w:tcPr>
+            <w:tcW w:w="1276" w:type="dxa"/>
+          </w:tcPr>
+          <w:p>
+            <w:pPr>
+              <w:spacing w:after="240"/>
+              <w:rPr>
+                <w:sz w:val="22"/>
+                <w:szCs w:val="22"/>
+              </w:rPr>
+            </w:pPr>
+            <w:r>
+              <w:rPr>
+                <w:sz w:val="22"/>
+                <w:szCs w:val="22"/>
+              </w:rPr>
+              <w:t>11.01.17</w:t>
+            </w:r>
+          </w:p>
+        </w:tc>
+        <w:tc>
+          <w:tcPr>
+            <w:tcW w:w="6354" w:type="dxa"/>
+          </w:tcPr>
+          <w:p>
+            <w:pPr>
+              <w:spacing w:after="240"/>
+              <w:rPr>
+                <w:sz w:val="22"/>
+                <w:szCs w:val="22"/>
+              </w:rPr>
+            </w:pPr>
+            <w:r>
+              <w:rPr>
+                <w:sz w:val="22"/>
+                <w:szCs w:val="22"/>
+              </w:rPr>
+              <w:t>Pflanzen Über-Mich Seite und Stimmungsbarometer</w:t>
+            </w:r>
+          </w:p>
+        </w:tc>
+        <w:tc>
+          <w:tcPr>
+            <w:tcW w:w="1693" w:type="dxa"/>
+          </w:tcPr>
+          <w:p>
+            <w:pPr>
+              <w:spacing w:after="240"/>
+              <w:rPr>
+                <w:sz w:val="22"/>
+                <w:szCs w:val="22"/>
+              </w:rPr>
+            </w:pPr>
+          </w:p>
+        </w:tc>
+      </w:tr>
+      <w:tr>
+        <w:trPr>
+          <w:cantSplit/>
+        </w:trPr>
+        <w:tc>
+          <w:tcPr>
+            <w:tcW w:w="1276" w:type="dxa"/>
+          </w:tcPr>
+          <w:p>
+            <w:pPr>
+              <w:spacing w:after="240"/>
+              <w:rPr>
+                <w:sz w:val="22"/>
+                <w:szCs w:val="22"/>
+              </w:rPr>
+            </w:pPr>
+            <w:r>
+              <w:rPr>
+                <w:sz w:val="22"/>
+                <w:szCs w:val="22"/>
+              </w:rPr>
+              <w:t>12.01.17</w:t>
+            </w:r>
+          </w:p>
+        </w:tc>
+        <w:tc>
+          <w:tcPr>
+            <w:tcW w:w="6354" w:type="dxa"/>
+          </w:tcPr>
+          <w:p>
+            <w:pPr>
+              <w:spacing w:after="240"/>
+              <w:rPr>
+                <w:sz w:val="22"/>
+                <w:szCs w:val="22"/>
+              </w:rPr>
+            </w:pPr>
+            <w:r>
+              <w:rPr>
+                <w:sz w:val="22"/>
+                <w:szCs w:val="22"/>
+              </w:rPr>
+              <w:t>Pflanzen-Stimmungsbild</w:t>
+            </w:r>
+          </w:p>
+        </w:tc>
+        <w:tc>
+          <w:tcPr>
+            <w:tcW w:w="1693" w:type="dxa"/>
+          </w:tcPr>
+          <w:p>
+            <w:pPr>
+              <w:spacing w:after="240"/>
+              <w:rPr>
+                <w:sz w:val="22"/>
+                <w:szCs w:val="22"/>
+              </w:rPr>
+            </w:pPr>
+          </w:p>
+        </w:tc>
+      </w:tr>
+      <w:tr>
+        <w:trPr>
+          <w:cantSplit/>
+        </w:trPr>
+        <w:tc>
+          <w:tcPr>
+            <w:tcW w:w="1276" w:type="dxa"/>
+          </w:tcPr>
+          <w:p>
+            <w:pPr>
+              <w:spacing w:after="240"/>
+              <w:rPr>
+                <w:sz w:val="22"/>
+                <w:szCs w:val="22"/>
+              </w:rPr>
+            </w:pPr>
+            <w:r>
+              <w:rPr>
+                <w:sz w:val="22"/>
+                <w:szCs w:val="22"/>
+              </w:rPr>
+              <w:t>17.0.17</w:t>
+            </w:r>
+          </w:p>
+        </w:tc>
+        <w:tc>
+          <w:tcPr>
+            <w:tcW w:w="6354" w:type="dxa"/>
+          </w:tcPr>
+          <w:p>
+            <w:pPr>
+              <w:spacing w:after="240"/>
+              <w:rPr>
+                <w:sz w:val="22"/>
+                <w:szCs w:val="22"/>
+              </w:rPr>
+            </w:pPr>
+            <w:r>
+              <w:rPr>
+                <w:sz w:val="22"/>
+                <w:szCs w:val="22"/>
+              </w:rPr>
+              <w:t>Admin-Login, Admin kann Beiträge löschen, Admin kann Tweets löschen.</w:t>
+            </w:r>
+            <w:bookmarkStart w:id="33" w:name="_GoBack"/>
+            <w:bookmarkEnd w:id="33"/>
           </w:p>
         </w:tc>
         <w:tc>
@@ -7642,8 +6928,8 @@
           </w:p>
         </w:tc>
       </w:tr>
+      <w:bookmarkEnd w:id="30"/>
       <w:bookmarkEnd w:id="31"/>
-      <w:bookmarkEnd w:id="32"/>
     </w:tbl>
     <w:p>
       <w:pPr>
@@ -7820,7 +7106,7 @@
               <w:sz w:val="18"/>
               <w:szCs w:val="18"/>
             </w:rPr>
-            <w:t>8</w:t>
+            <w:t>10</w:t>
           </w:r>
           <w:r>
             <w:rPr>
@@ -29000,7 +28286,7 @@
 </file>
 
 <file path=customXml/itemProps1.xml><?xml version="1.0" encoding="utf-8"?>
-<ds:datastoreItem xmlns:ds="http://schemas.openxmlformats.org/officeDocument/2006/customXml" ds:itemID="{9F6C21EB-FBD6-4B67-8B2F-74703EF6C398}">
+<ds:datastoreItem xmlns:ds="http://schemas.openxmlformats.org/officeDocument/2006/customXml" ds:itemID="{C3A914D1-31B5-43CF-99C3-5F6F960792C3}">
   <ds:schemaRefs>
     <ds:schemaRef ds:uri="http://schemas.openxmlformats.org/officeDocument/2006/bibliography"/>
   </ds:schemaRefs>

</xml_diff>

<commit_message>
Updated Document Projekt ICT-BZ Updated Zeitplan
</commit_message>
<xml_diff>
--- a/Documents/ProjektICT-BZ.docx
+++ b/Documents/ProjektICT-BZ.docx
@@ -2641,6 +2641,13 @@
                 <w:szCs w:val="22"/>
               </w:rPr>
             </w:pPr>
+            <w:r>
+              <w:rPr>
+                <w:sz w:val="22"/>
+                <w:szCs w:val="22"/>
+              </w:rPr>
+              <w:t>-</w:t>
+            </w:r>
           </w:p>
         </w:tc>
         <w:tc>
@@ -4003,7 +4010,7 @@
             <v:path o:extrusionok="f" gradientshapeok="t" o:connecttype="rect"/>
             <o:lock v:ext="edit" aspectratio="t"/>
           </v:shapetype>
-          <v:shape id="_x0000_i1025" type="#_x0000_t75" style="width:191.45pt;height:203.1pt">
+          <v:shape id="_x0000_i1025" type="#_x0000_t75" style="width:191.5pt;height:203pt">
             <v:imagedata r:id="rId8" o:title="Kontextdiagramm"/>
           </v:shape>
         </w:pict>
@@ -4568,7 +4575,14 @@
                 <w:sz w:val="22"/>
                 <w:szCs w:val="22"/>
               </w:rPr>
-              <w:t>Als Pflanze möchte ich meine Daten im Blog-Format auf meiner Website ausgeben.</w:t>
+              <w:t xml:space="preserve">Als Pflanze möchte ich meine </w:t>
+            </w:r>
+            <w:r>
+              <w:rPr>
+                <w:sz w:val="22"/>
+                <w:szCs w:val="22"/>
+              </w:rPr>
+              <w:t xml:space="preserve">eigene Website </w:t>
             </w:r>
           </w:p>
         </w:tc>
@@ -4641,7 +4655,14 @@
                 <w:sz w:val="22"/>
                 <w:szCs w:val="22"/>
               </w:rPr>
-              <w:t>Als Pflanze möchte ich meine Daten auf meiner Website veröffentlichen.</w:t>
+              <w:t xml:space="preserve">Als Pflanze möchte ich meine </w:t>
+            </w:r>
+            <w:r>
+              <w:rPr>
+                <w:sz w:val="22"/>
+                <w:szCs w:val="22"/>
+              </w:rPr>
+              <w:t>Daten im Blog-Format auf meiner Website ausgeben.</w:t>
             </w:r>
           </w:p>
         </w:tc>
@@ -6028,6 +6049,13 @@
                 <w:szCs w:val="22"/>
               </w:rPr>
             </w:pPr>
+            <w:r>
+              <w:rPr>
+                <w:sz w:val="22"/>
+                <w:szCs w:val="22"/>
+              </w:rPr>
+              <w:t>Besprechung: Meilenstein 1 (</w:t>
+            </w:r>
             <w:proofErr w:type="spellStart"/>
             <w:r>
               <w:rPr>
@@ -6057,6 +6085,13 @@
                 <w:szCs w:val="22"/>
               </w:rPr>
               <w:t xml:space="preserve"> gebaut und Daten können per Twitter gelesen werden.</w:t>
+            </w:r>
+            <w:r>
+              <w:rPr>
+                <w:sz w:val="22"/>
+                <w:szCs w:val="22"/>
+              </w:rPr>
+              <w:t>)</w:t>
             </w:r>
           </w:p>
         </w:tc>
@@ -6096,7 +6131,7 @@
                 <w:sz w:val="22"/>
                 <w:szCs w:val="22"/>
               </w:rPr>
-              <w:t>21.12.17</w:t>
+              <w:t>22.12.17</w:t>
             </w:r>
           </w:p>
         </w:tc>
@@ -6117,7 +6152,49 @@
                 <w:sz w:val="22"/>
                 <w:szCs w:val="22"/>
               </w:rPr>
-              <w:t>Pflanzen-Daten werden per E-Mail verschickt.</w:t>
+              <w:t>Besprechung: Meilenstein 2 (</w:t>
+            </w:r>
+            <w:r>
+              <w:rPr>
+                <w:sz w:val="22"/>
+                <w:szCs w:val="22"/>
+              </w:rPr>
+              <w:t>Pflanzen-Daten werden per</w:t>
+            </w:r>
+            <w:r>
+              <w:rPr>
+                <w:sz w:val="22"/>
+                <w:szCs w:val="22"/>
+              </w:rPr>
+              <w:t xml:space="preserve"> SMS</w:t>
+            </w:r>
+            <w:r>
+              <w:rPr>
+                <w:sz w:val="22"/>
+                <w:szCs w:val="22"/>
+              </w:rPr>
+              <w:t xml:space="preserve"> </w:t>
+            </w:r>
+            <w:r>
+              <w:rPr>
+                <w:sz w:val="22"/>
+                <w:szCs w:val="22"/>
+              </w:rPr>
+              <w:t>verschickt</w:t>
+            </w:r>
+            <w:r>
+              <w:rPr>
+                <w:sz w:val="22"/>
+                <w:szCs w:val="22"/>
+              </w:rPr>
+              <w:t>.</w:t>
+            </w:r>
+            <w:r>
+              <w:rPr>
+                <w:sz w:val="22"/>
+                <w:szCs w:val="22"/>
+              </w:rPr>
+              <w:t>)</w:t>
             </w:r>
           </w:p>
         </w:tc>
@@ -6157,7 +6234,7 @@
                 <w:sz w:val="22"/>
                 <w:szCs w:val="22"/>
               </w:rPr>
-              <w:t>22.12.17</w:t>
+              <w:t>12.01.17</w:t>
             </w:r>
           </w:p>
         </w:tc>
@@ -6178,21 +6255,35 @@
                 <w:sz w:val="22"/>
                 <w:szCs w:val="22"/>
               </w:rPr>
-              <w:t xml:space="preserve">Pflanzen-Daten werden per E-Mail </w:t>
+              <w:t>Besprechung</w:t>
             </w:r>
             <w:r>
               <w:rPr>
                 <w:sz w:val="22"/>
                 <w:szCs w:val="22"/>
               </w:rPr>
-              <w:t>verschickt</w:t>
+              <w:t>:</w:t>
             </w:r>
             <w:r>
               <w:rPr>
                 <w:sz w:val="22"/>
                 <w:szCs w:val="22"/>
               </w:rPr>
-              <w:t>.</w:t>
+              <w:t xml:space="preserve"> Meilenstein 3 (</w:t>
+            </w:r>
+            <w:r>
+              <w:rPr>
+                <w:sz w:val="22"/>
+                <w:szCs w:val="22"/>
+              </w:rPr>
+              <w:t>Pflanzen</w:t>
+            </w:r>
+            <w:r>
+              <w:rPr>
+                <w:sz w:val="22"/>
+                <w:szCs w:val="22"/>
+              </w:rPr>
+              <w:t>-Website)</w:t>
             </w:r>
           </w:p>
         </w:tc>
@@ -6232,189 +6323,6 @@
                 <w:sz w:val="22"/>
                 <w:szCs w:val="22"/>
               </w:rPr>
-              <w:t>10.01.17</w:t>
-            </w:r>
-          </w:p>
-        </w:tc>
-        <w:tc>
-          <w:tcPr>
-            <w:tcW w:w="6354" w:type="dxa"/>
-          </w:tcPr>
-          <w:p>
-            <w:pPr>
-              <w:spacing w:after="240"/>
-              <w:rPr>
-                <w:sz w:val="22"/>
-                <w:szCs w:val="22"/>
-              </w:rPr>
-            </w:pPr>
-            <w:r>
-              <w:rPr>
-                <w:sz w:val="22"/>
-                <w:szCs w:val="22"/>
-              </w:rPr>
-              <w:t>Website + Pflanzen-Daten im Blog-Format darauf.</w:t>
-            </w:r>
-          </w:p>
-        </w:tc>
-        <w:tc>
-          <w:tcPr>
-            <w:tcW w:w="1693" w:type="dxa"/>
-          </w:tcPr>
-          <w:p>
-            <w:pPr>
-              <w:spacing w:after="240"/>
-              <w:rPr>
-                <w:sz w:val="22"/>
-                <w:szCs w:val="22"/>
-              </w:rPr>
-            </w:pPr>
-          </w:p>
-        </w:tc>
-      </w:tr>
-      <w:tr>
-        <w:trPr>
-          <w:cantSplit/>
-        </w:trPr>
-        <w:tc>
-          <w:tcPr>
-            <w:tcW w:w="1276" w:type="dxa"/>
-          </w:tcPr>
-          <w:p>
-            <w:pPr>
-              <w:spacing w:after="240"/>
-              <w:rPr>
-                <w:sz w:val="22"/>
-                <w:szCs w:val="22"/>
-              </w:rPr>
-            </w:pPr>
-            <w:r>
-              <w:rPr>
-                <w:sz w:val="22"/>
-                <w:szCs w:val="22"/>
-              </w:rPr>
-              <w:t>11.01.17</w:t>
-            </w:r>
-          </w:p>
-        </w:tc>
-        <w:tc>
-          <w:tcPr>
-            <w:tcW w:w="6354" w:type="dxa"/>
-          </w:tcPr>
-          <w:p>
-            <w:pPr>
-              <w:spacing w:after="240"/>
-              <w:rPr>
-                <w:sz w:val="22"/>
-                <w:szCs w:val="22"/>
-              </w:rPr>
-            </w:pPr>
-            <w:r>
-              <w:rPr>
-                <w:sz w:val="22"/>
-                <w:szCs w:val="22"/>
-              </w:rPr>
-              <w:t>Pflanzen Über-Mich Seite und Stimmungsbarometer</w:t>
-            </w:r>
-          </w:p>
-        </w:tc>
-        <w:tc>
-          <w:tcPr>
-            <w:tcW w:w="1693" w:type="dxa"/>
-          </w:tcPr>
-          <w:p>
-            <w:pPr>
-              <w:spacing w:after="240"/>
-              <w:rPr>
-                <w:sz w:val="22"/>
-                <w:szCs w:val="22"/>
-              </w:rPr>
-            </w:pPr>
-          </w:p>
-        </w:tc>
-      </w:tr>
-      <w:tr>
-        <w:trPr>
-          <w:cantSplit/>
-        </w:trPr>
-        <w:tc>
-          <w:tcPr>
-            <w:tcW w:w="1276" w:type="dxa"/>
-          </w:tcPr>
-          <w:p>
-            <w:pPr>
-              <w:spacing w:after="240"/>
-              <w:rPr>
-                <w:sz w:val="22"/>
-                <w:szCs w:val="22"/>
-              </w:rPr>
-            </w:pPr>
-            <w:r>
-              <w:rPr>
-                <w:sz w:val="22"/>
-                <w:szCs w:val="22"/>
-              </w:rPr>
-              <w:t>12.01.17</w:t>
-            </w:r>
-          </w:p>
-        </w:tc>
-        <w:tc>
-          <w:tcPr>
-            <w:tcW w:w="6354" w:type="dxa"/>
-          </w:tcPr>
-          <w:p>
-            <w:pPr>
-              <w:spacing w:after="240"/>
-              <w:rPr>
-                <w:sz w:val="22"/>
-                <w:szCs w:val="22"/>
-              </w:rPr>
-            </w:pPr>
-            <w:r>
-              <w:rPr>
-                <w:sz w:val="22"/>
-                <w:szCs w:val="22"/>
-              </w:rPr>
-              <w:t>Pflanzen-Stimmungsbild</w:t>
-            </w:r>
-          </w:p>
-        </w:tc>
-        <w:tc>
-          <w:tcPr>
-            <w:tcW w:w="1693" w:type="dxa"/>
-          </w:tcPr>
-          <w:p>
-            <w:pPr>
-              <w:spacing w:after="240"/>
-              <w:rPr>
-                <w:sz w:val="22"/>
-                <w:szCs w:val="22"/>
-              </w:rPr>
-            </w:pPr>
-          </w:p>
-        </w:tc>
-      </w:tr>
-      <w:tr>
-        <w:trPr>
-          <w:cantSplit/>
-        </w:trPr>
-        <w:tc>
-          <w:tcPr>
-            <w:tcW w:w="1276" w:type="dxa"/>
-          </w:tcPr>
-          <w:p>
-            <w:pPr>
-              <w:spacing w:after="240"/>
-              <w:rPr>
-                <w:sz w:val="22"/>
-                <w:szCs w:val="22"/>
-              </w:rPr>
-            </w:pPr>
-            <w:r>
-              <w:rPr>
-                <w:sz w:val="22"/>
-                <w:szCs w:val="22"/>
-              </w:rPr>
               <w:t>17.0.17</w:t>
             </w:r>
           </w:p>
@@ -6436,7 +6344,21 @@
                 <w:sz w:val="22"/>
                 <w:szCs w:val="22"/>
               </w:rPr>
+              <w:t>Besprechung: Meilenstein 4 (</w:t>
+            </w:r>
+            <w:r>
+              <w:rPr>
+                <w:sz w:val="22"/>
+                <w:szCs w:val="22"/>
+              </w:rPr>
               <w:t>Admin-Login, Admin kann Beiträge löschen, Admin kann Tweets löschen.</w:t>
+            </w:r>
+            <w:r>
+              <w:rPr>
+                <w:sz w:val="22"/>
+                <w:szCs w:val="22"/>
+              </w:rPr>
+              <w:t>)</w:t>
             </w:r>
             <w:bookmarkStart w:id="33" w:name="_GoBack"/>
             <w:bookmarkEnd w:id="33"/>
@@ -6650,6 +6572,115 @@
                 <w:szCs w:val="22"/>
               </w:rPr>
             </w:pPr>
+            <w:r>
+              <w:rPr>
+                <w:sz w:val="22"/>
+                <w:szCs w:val="22"/>
+              </w:rPr>
+              <w:t>Zeitplanung &amp; Meilensteine</w:t>
+            </w:r>
+          </w:p>
+        </w:tc>
+        <w:tc>
+          <w:tcPr>
+            <w:tcW w:w="1746" w:type="dxa"/>
+          </w:tcPr>
+          <w:p>
+            <w:pPr>
+              <w:spacing w:after="240"/>
+              <w:rPr>
+                <w:sz w:val="22"/>
+                <w:szCs w:val="22"/>
+              </w:rPr>
+            </w:pPr>
+            <w:r>
+              <w:rPr>
+                <w:sz w:val="22"/>
+                <w:szCs w:val="22"/>
+              </w:rPr>
+              <w:t>Fynn Bucher</w:t>
+            </w:r>
+          </w:p>
+        </w:tc>
+        <w:tc>
+          <w:tcPr>
+            <w:tcW w:w="4491" w:type="dxa"/>
+          </w:tcPr>
+          <w:p>
+            <w:pPr>
+              <w:spacing w:after="240"/>
+              <w:rPr>
+                <w:sz w:val="22"/>
+                <w:szCs w:val="22"/>
+              </w:rPr>
+            </w:pPr>
+            <w:hyperlink r:id="rId9" w:history="1">
+              <w:r>
+                <w:rPr>
+                  <w:rStyle w:val="Hyperlink"/>
+                  <w:sz w:val="22"/>
+                  <w:szCs w:val="22"/>
+                </w:rPr>
+                <w:t>https://github.com/</w:t>
+              </w:r>
+              <w:r>
+                <w:rPr>
+                  <w:rStyle w:val="Hyperlink"/>
+                  <w:sz w:val="22"/>
+                  <w:szCs w:val="22"/>
+                </w:rPr>
+                <w:t>M</w:t>
+              </w:r>
+              <w:r>
+                <w:rPr>
+                  <w:rStyle w:val="Hyperlink"/>
+                  <w:sz w:val="22"/>
+                  <w:szCs w:val="22"/>
+                </w:rPr>
+                <w:t>IGHTYFROGGOD/Projekt-SmartPlant/blob/master/Documents/Zeitplanung.xlsx</w:t>
+              </w:r>
+            </w:hyperlink>
+            <w:r>
+              <w:rPr>
+                <w:sz w:val="22"/>
+                <w:szCs w:val="22"/>
+              </w:rPr>
+              <w:t xml:space="preserve"> </w:t>
+            </w:r>
+          </w:p>
+        </w:tc>
+      </w:tr>
+      <w:tr>
+        <w:trPr>
+          <w:cantSplit/>
+          <w:trHeight w:val="235"/>
+        </w:trPr>
+        <w:tc>
+          <w:tcPr>
+            <w:tcW w:w="704" w:type="dxa"/>
+          </w:tcPr>
+          <w:p>
+            <w:pPr>
+              <w:spacing w:after="240"/>
+              <w:rPr>
+                <w:sz w:val="22"/>
+                <w:szCs w:val="22"/>
+              </w:rPr>
+            </w:pPr>
+          </w:p>
+        </w:tc>
+        <w:tc>
+          <w:tcPr>
+            <w:tcW w:w="2410" w:type="dxa"/>
+          </w:tcPr>
+          <w:p>
+            <w:pPr>
+              <w:spacing w:after="240"/>
+              <w:rPr>
+                <w:sz w:val="22"/>
+                <w:szCs w:val="22"/>
+              </w:rPr>
+            </w:pPr>
           </w:p>
         </w:tc>
         <w:tc>
@@ -6808,7 +6839,6 @@
       <w:tr>
         <w:trPr>
           <w:cantSplit/>
-          <w:trHeight w:val="235"/>
         </w:trPr>
         <w:tc>
           <w:tcPr>
@@ -6867,67 +6897,6 @@
           </w:p>
         </w:tc>
       </w:tr>
-      <w:tr>
-        <w:trPr>
-          <w:cantSplit/>
-        </w:trPr>
-        <w:tc>
-          <w:tcPr>
-            <w:tcW w:w="704" w:type="dxa"/>
-          </w:tcPr>
-          <w:p>
-            <w:pPr>
-              <w:spacing w:after="240"/>
-              <w:rPr>
-                <w:sz w:val="22"/>
-                <w:szCs w:val="22"/>
-              </w:rPr>
-            </w:pPr>
-          </w:p>
-        </w:tc>
-        <w:tc>
-          <w:tcPr>
-            <w:tcW w:w="2410" w:type="dxa"/>
-          </w:tcPr>
-          <w:p>
-            <w:pPr>
-              <w:spacing w:after="240"/>
-              <w:rPr>
-                <w:sz w:val="22"/>
-                <w:szCs w:val="22"/>
-              </w:rPr>
-            </w:pPr>
-          </w:p>
-        </w:tc>
-        <w:tc>
-          <w:tcPr>
-            <w:tcW w:w="1746" w:type="dxa"/>
-          </w:tcPr>
-          <w:p>
-            <w:pPr>
-              <w:spacing w:after="240"/>
-              <w:rPr>
-                <w:sz w:val="22"/>
-                <w:szCs w:val="22"/>
-              </w:rPr>
-            </w:pPr>
-          </w:p>
-        </w:tc>
-        <w:tc>
-          <w:tcPr>
-            <w:tcW w:w="4491" w:type="dxa"/>
-          </w:tcPr>
-          <w:p>
-            <w:pPr>
-              <w:spacing w:after="240"/>
-              <w:rPr>
-                <w:sz w:val="22"/>
-                <w:szCs w:val="22"/>
-              </w:rPr>
-            </w:pPr>
-          </w:p>
-        </w:tc>
-      </w:tr>
       <w:bookmarkEnd w:id="30"/>
       <w:bookmarkEnd w:id="31"/>
     </w:tbl>
@@ -6938,9 +6907,9 @@
     </w:p>
     <w:p/>
     <w:sectPr>
-      <w:footerReference w:type="default" r:id="rId9"/>
-      <w:headerReference w:type="first" r:id="rId10"/>
-      <w:footerReference w:type="first" r:id="rId11"/>
+      <w:footerReference w:type="default" r:id="rId10"/>
+      <w:headerReference w:type="first" r:id="rId11"/>
+      <w:footerReference w:type="first" r:id="rId12"/>
       <w:pgSz w:w="11906" w:h="16838" w:code="9"/>
       <w:pgMar w:top="1588" w:right="1021" w:bottom="1588" w:left="1418" w:header="851" w:footer="680" w:gutter="0"/>
       <w:cols w:space="708"/>
@@ -28286,7 +28255,7 @@
 </file>
 
 <file path=customXml/itemProps1.xml><?xml version="1.0" encoding="utf-8"?>
-<ds:datastoreItem xmlns:ds="http://schemas.openxmlformats.org/officeDocument/2006/customXml" ds:itemID="{C3A914D1-31B5-43CF-99C3-5F6F960792C3}">
+<ds:datastoreItem xmlns:ds="http://schemas.openxmlformats.org/officeDocument/2006/customXml" ds:itemID="{B23D46D1-B952-439B-984C-4ABA40213AF8}">
   <ds:schemaRefs>
     <ds:schemaRef ds:uri="http://schemas.openxmlformats.org/officeDocument/2006/bibliography"/>
   </ds:schemaRefs>

</xml_diff>

<commit_message>
Updated Zeitplan Added Cronjob(but is failing) Added Plantsite Added Bugs :D
</commit_message>
<xml_diff>
--- a/Documents/ProjektICT-BZ.docx
+++ b/Documents/ProjektICT-BZ.docx
@@ -407,7 +407,7 @@
                 <w:sz w:val="22"/>
                 <w:szCs w:val="22"/>
               </w:rPr>
-              <w:t>13. Dezember 2017</w:t>
+              <w:t>14. Dezember 2017</w:t>
             </w:r>
             <w:r>
               <w:rPr>
@@ -2609,7 +2609,14 @@
                 <w:sz w:val="22"/>
                 <w:szCs w:val="22"/>
               </w:rPr>
-              <w:t xml:space="preserve">Zeitplanung + Meilensteine definiert </w:t>
+              <w:t>Zeitp</w:t>
+            </w:r>
+            <w:r>
+              <w:rPr>
+                <w:sz w:val="22"/>
+                <w:szCs w:val="22"/>
+              </w:rPr>
+              <w:t>lanung + Meilensteine definiert.</w:t>
             </w:r>
           </w:p>
         </w:tc>
@@ -2627,6 +2634,13 @@
                 <w:szCs w:val="22"/>
               </w:rPr>
             </w:pPr>
+            <w:r>
+              <w:rPr>
+                <w:sz w:val="22"/>
+                <w:szCs w:val="22"/>
+              </w:rPr>
+              <w:t>21.12.2017</w:t>
+            </w:r>
           </w:p>
         </w:tc>
         <w:tc>
@@ -2646,7 +2660,7 @@
                 <w:sz w:val="22"/>
                 <w:szCs w:val="22"/>
               </w:rPr>
-              <w:t>-</w:t>
+              <w:t>Fynn Bucher</w:t>
             </w:r>
           </w:p>
         </w:tc>
@@ -2662,6 +2676,13 @@
                 <w:szCs w:val="22"/>
               </w:rPr>
             </w:pPr>
+            <w:r>
+              <w:rPr>
+                <w:sz w:val="22"/>
+                <w:szCs w:val="22"/>
+              </w:rPr>
+              <w:t>Überarbeitung/Anpassung für neues Projekt.</w:t>
+            </w:r>
           </w:p>
         </w:tc>
       </w:tr>
@@ -2832,39 +2853,21 @@
       <w:r>
         <w:t xml:space="preserve"> </w:t>
       </w:r>
-    </w:p>
-    <w:p>
       <w:bookmarkStart w:id="3" w:name="_Toc467835245"/>
       <w:bookmarkStart w:id="4" w:name="_Toc532606805"/>
       <w:bookmarkStart w:id="5" w:name="_Toc17635189"/>
-      <w:r>
-        <w:t>Sind Sie es auch satt das ihre Pflanzen kaputt gehen? JA!?</w:t>
-      </w:r>
     </w:p>
     <w:p>
       <w:r>
-        <w:t xml:space="preserve">Dann kaufen Sie sich jetzt </w:t>
+        <w:t xml:space="preserve">Lieben Sie pflanzen über alles? Fühlen Sie sich manchmal einsam? Dann haben wir genau das richtige für Sie. Mit </w:t>
       </w:r>
       <w:proofErr w:type="spellStart"/>
       <w:r>
-        <w:t>SmartPlant</w:t>
+        <w:t>Pflanzi</w:t>
       </w:r>
       <w:proofErr w:type="spellEnd"/>
       <w:r>
-        <w:t xml:space="preserve"> das </w:t>
-      </w:r>
-      <w:r>
-        <w:t>optimale Produkt für Sie!</w:t>
-      </w:r>
-    </w:p>
-    <w:p>
-      <w:proofErr w:type="spellStart"/>
-      <w:r>
-        <w:t>SmartPlant</w:t>
-      </w:r>
-      <w:proofErr w:type="spellEnd"/>
-      <w:r>
-        <w:t xml:space="preserve"> ist in der Lage die Bedürfnisse Ihrer Pflanze zu erkennen und Sie vorzeitig zu warnen falls es Ihrer Pflanze schlecht gehen würde.</w:t>
+        <w:t xml:space="preserve"> der liebensvollen Pflanze fühlen Sie sich bestimmt nichtmehr alleine.</w:t>
       </w:r>
     </w:p>
     <w:p>
@@ -2901,11 +2904,42 @@
         <w:t>verarbeitet. Hauptziel ist es</w:t>
       </w:r>
       <w:r>
-        <w:t xml:space="preserve"> herauszufinden ob die Pflanze gegossen werden muss oder nicht. Dann das Resultat per Twitter, Mail oder auf der </w:t>
+        <w:t xml:space="preserve"> herauszufinden ob die Pflanze gegossen werden muss oder nicht. </w:t>
+      </w:r>
+    </w:p>
+    <w:p/>
+    <w:p>
+      <w:r>
+        <w:t xml:space="preserve">Die Idee ist das ich mit einer „App-Website“ eine </w:t>
       </w:r>
       <w:proofErr w:type="spellStart"/>
       <w:r>
-        <w:t>SmartPlant</w:t>
+        <w:t>Tamagotchi</w:t>
+      </w:r>
+      <w:proofErr w:type="spellEnd"/>
+      <w:r>
+        <w:t xml:space="preserve"> Pflanze giessen kann das wird dann per </w:t>
+      </w:r>
+      <w:proofErr w:type="spellStart"/>
+      <w:r>
+        <w:t>php</w:t>
+      </w:r>
+      <w:proofErr w:type="spellEnd"/>
+      <w:r>
+        <w:t xml:space="preserve"> auf eine Website übertragen. D</w:t>
+      </w:r>
+      <w:r>
+        <w:t>as Resultat</w:t>
+      </w:r>
+      <w:r>
+        <w:t xml:space="preserve"> wird</w:t>
+      </w:r>
+      <w:r>
+        <w:t xml:space="preserve"> per Twitter, Mail oder auf der </w:t>
+      </w:r>
+      <w:proofErr w:type="spellStart"/>
+      <w:r>
+        <w:t>Pflanzi</w:t>
       </w:r>
       <w:proofErr w:type="spellEnd"/>
       <w:r>
@@ -2927,11 +2961,22 @@
       </w:r>
       <w:proofErr w:type="spellStart"/>
       <w:r>
-        <w:t>SmartPlant</w:t>
+        <w:t>Pflanzi</w:t>
       </w:r>
       <w:proofErr w:type="spellEnd"/>
       <w:r>
-        <w:t xml:space="preserve"> ermöglicht es dem Benutzer eine Übersicht über das Giessen seiner Pflanze zu bekommen. Es wird dem Benutzer eine Nachricht </w:t>
+        <w:t xml:space="preserve"> ermöglicht es dem Benutzer eine Übersicht üb</w:t>
+      </w:r>
+      <w:r>
+        <w:t xml:space="preserve">er das Giessen seines </w:t>
+      </w:r>
+      <w:proofErr w:type="spellStart"/>
+      <w:r>
+        <w:t>Tamagotchis</w:t>
+      </w:r>
+      <w:proofErr w:type="spellEnd"/>
+      <w:r>
+        <w:t xml:space="preserve"> zu bekommen. Es wird dem Benutzer eine Nachricht </w:t>
       </w:r>
       <w:r>
         <w:t>der Pflanze per Twitter und oder</w:t>
@@ -2953,7 +2998,7 @@
       </w:r>
       <w:proofErr w:type="spellStart"/>
       <w:r>
-        <w:t>SmartPlant</w:t>
+        <w:t>Pflanzi</w:t>
       </w:r>
       <w:proofErr w:type="spellEnd"/>
       <w:r>
@@ -3570,21 +3615,13 @@
                 <w:szCs w:val="22"/>
               </w:rPr>
             </w:pPr>
-            <w:proofErr w:type="spellStart"/>
             <w:r>
               <w:rPr>
                 <w:sz w:val="22"/>
                 <w:szCs w:val="22"/>
               </w:rPr>
-              <w:t>Raspberry</w:t>
-            </w:r>
-            <w:proofErr w:type="spellEnd"/>
-            <w:r>
-              <w:rPr>
-                <w:sz w:val="22"/>
-                <w:szCs w:val="22"/>
-              </w:rPr>
-              <w:t xml:space="preserve"> PI</w:t>
+              <w:lastRenderedPageBreak/>
+              <w:t>PHP</w:t>
             </w:r>
           </w:p>
         </w:tc>
@@ -3605,7 +3642,7 @@
                 <w:sz w:val="22"/>
                 <w:szCs w:val="22"/>
               </w:rPr>
-              <w:t xml:space="preserve">Ist ein </w:t>
+              <w:t xml:space="preserve">Ist eine Open Source </w:t>
             </w:r>
             <w:proofErr w:type="spellStart"/>
             <w:r>
@@ -3613,9 +3650,71 @@
                 <w:sz w:val="22"/>
                 <w:szCs w:val="22"/>
               </w:rPr>
-              <w:t>Einplatinencomputer</w:t>
+              <w:t>skript</w:t>
             </w:r>
             <w:proofErr w:type="spellEnd"/>
+            <w:r>
+              <w:rPr>
+                <w:sz w:val="22"/>
+                <w:szCs w:val="22"/>
+              </w:rPr>
+              <w:t xml:space="preserve"> Sprache </w:t>
+            </w:r>
+            <w:r>
+              <w:rPr>
+                <w:sz w:val="22"/>
+                <w:szCs w:val="22"/>
+              </w:rPr>
+              <w:t>welche in HTML eingebettet werden kann.</w:t>
+            </w:r>
+          </w:p>
+        </w:tc>
+      </w:tr>
+      <w:tr>
+        <w:tc>
+          <w:tcPr>
+            <w:tcW w:w="2122" w:type="dxa"/>
+          </w:tcPr>
+          <w:p>
+            <w:pPr>
+              <w:spacing w:after="240"/>
+              <w:rPr>
+                <w:sz w:val="22"/>
+                <w:szCs w:val="22"/>
+              </w:rPr>
+            </w:pPr>
+            <w:r>
+              <w:rPr>
+                <w:sz w:val="22"/>
+                <w:szCs w:val="22"/>
+              </w:rPr>
+              <w:t>HTML</w:t>
+            </w:r>
+          </w:p>
+        </w:tc>
+        <w:tc>
+          <w:tcPr>
+            <w:tcW w:w="7201" w:type="dxa"/>
+          </w:tcPr>
+          <w:p>
+            <w:pPr>
+              <w:spacing w:after="240"/>
+              <w:rPr>
+                <w:sz w:val="22"/>
+                <w:szCs w:val="22"/>
+              </w:rPr>
+            </w:pPr>
+            <w:r>
+              <w:t xml:space="preserve">HTML bedeutet </w:t>
+            </w:r>
+            <w:proofErr w:type="spellStart"/>
+            <w:r>
+              <w:t>HyperText</w:t>
+            </w:r>
+            <w:proofErr w:type="spellEnd"/>
+            <w:r>
+              <w:t xml:space="preserve"> Markup Language und ist eine Auszeichnungssprache für Websites. Das Grundgerüst einer Website wird mit HTML beschrieben und dann von einem Webbrowser wie Firefox interpretiert und angezeigt.</w:t>
+            </w:r>
           </w:p>
         </w:tc>
       </w:tr>
@@ -3701,14 +3800,25 @@
     </w:p>
     <w:p>
       <w:r>
-        <w:t xml:space="preserve">Bei uns im Basis Lehrjahr zum Beispiel: Ist es so, dass das Pflanzen giessen ein Ämtchen. Dieses Ämtchen kann vergessen werden. Darum können Pflanzen übergossen oder zu wenig gegossen werden was Ihnen schadet. </w:t>
+        <w:t xml:space="preserve">Wer kennt es nicht man vergiesst sein </w:t>
       </w:r>
+      <w:proofErr w:type="spellStart"/>
+      <w:r>
+        <w:t>Tamagotchi</w:t>
+      </w:r>
+      <w:proofErr w:type="spellEnd"/>
+      <w:r>
+        <w:t xml:space="preserve"> zu</w:t>
+      </w:r>
+      <w:r>
+        <w:t xml:space="preserve"> giessen/füttern und das nächste Mal wenn man drauf schaut ist es schon von uns gegangen.</w:t>
+      </w:r>
+      <w:bookmarkStart w:id="16" w:name="_Toc467835250"/>
     </w:p>
     <w:p>
       <w:pPr>
         <w:pStyle w:val="berschrift2"/>
       </w:pPr>
-      <w:bookmarkStart w:id="16" w:name="_Toc467835250"/>
       <w:r>
         <w:t>Problembereiche und Schwachstellen</w:t>
       </w:r>
@@ -3721,14 +3831,19 @@
       <w:pPr>
         <w:spacing w:after="240"/>
       </w:pPr>
+      <w:proofErr w:type="spellStart"/>
       <w:r>
-        <w:t>Pflanzen können zu viel oder zu wenig gegossen und damit beschädigt</w:t>
+        <w:t>Tamagotchi</w:t>
+      </w:r>
+      <w:proofErr w:type="spellEnd"/>
+      <w:r>
+        <w:t xml:space="preserve"> kann zu wenig</w:t>
       </w:r>
       <w:r>
-        <w:t xml:space="preserve"> werden</w:t>
+        <w:t xml:space="preserve"> oder zu viel</w:t>
       </w:r>
       <w:r>
-        <w:t>.</w:t>
+        <w:t xml:space="preserve"> gegossen werden und sterben.</w:t>
       </w:r>
     </w:p>
     <w:p>
@@ -3813,14 +3928,36 @@
       </w:r>
       <w:proofErr w:type="spellStart"/>
       <w:r>
-        <w:t>SmartPlant</w:t>
+        <w:t>Pflanzi</w:t>
       </w:r>
       <w:proofErr w:type="spellEnd"/>
       <w:r>
-        <w:t xml:space="preserve"> Website</w:t>
+        <w:t xml:space="preserve"> </w:t>
       </w:r>
       <w:r>
-        <w:t xml:space="preserve"> bekommen wenn seine Pflanze zu wenig oder zu viel Wasser hat. Somit kann er sie dem entsprechend giessen. </w:t>
+        <w:t>Website</w:t>
+      </w:r>
+      <w:r>
+        <w:t xml:space="preserve"> bekommen wenn sein </w:t>
+      </w:r>
+      <w:proofErr w:type="spellStart"/>
+      <w:r>
+        <w:t>Pflanzi</w:t>
+      </w:r>
+      <w:proofErr w:type="spellEnd"/>
+      <w:r>
+        <w:t xml:space="preserve"> </w:t>
+      </w:r>
+      <w:proofErr w:type="spellStart"/>
+      <w:r>
+        <w:t>Tamagotchi</w:t>
+      </w:r>
+      <w:proofErr w:type="spellEnd"/>
+      <w:r>
+        <w:t xml:space="preserve"> </w:t>
+      </w:r>
+      <w:r>
+        <w:t xml:space="preserve">zu wenig oder zu viel Wasser hat. Somit kann er sie dem entsprechend giessen. </w:t>
       </w:r>
     </w:p>
     <w:p>
@@ -4010,7 +4147,7 @@
             <v:path o:extrusionok="f" gradientshapeok="t" o:connecttype="rect"/>
             <o:lock v:ext="edit" aspectratio="t"/>
           </v:shapetype>
-          <v:shape id="_x0000_i1025" type="#_x0000_t75" style="width:191.5pt;height:203pt">
+          <v:shape id="_x0000_i1025" type="#_x0000_t75" style="width:191.45pt;height:203.1pt">
             <v:imagedata r:id="rId8" o:title="Kontextdiagramm"/>
           </v:shape>
         </w:pict>
@@ -6107,6 +6244,8 @@
                 <w:szCs w:val="22"/>
               </w:rPr>
             </w:pPr>
+            <w:bookmarkStart w:id="33" w:name="_GoBack"/>
+            <w:bookmarkEnd w:id="33"/>
           </w:p>
         </w:tc>
       </w:tr>
@@ -6360,8 +6499,6 @@
               </w:rPr>
               <w:t>)</w:t>
             </w:r>
-            <w:bookmarkStart w:id="33" w:name="_GoBack"/>
-            <w:bookmarkEnd w:id="33"/>
           </w:p>
         </w:tc>
         <w:tc>
@@ -6621,23 +6758,7 @@
                   <w:sz w:val="22"/>
                   <w:szCs w:val="22"/>
                 </w:rPr>
-                <w:t>https://github.com/</w:t>
-              </w:r>
-              <w:r>
-                <w:rPr>
-                  <w:rStyle w:val="Hyperlink"/>
-                  <w:sz w:val="22"/>
-                  <w:szCs w:val="22"/>
-                </w:rPr>
-                <w:t>M</w:t>
-              </w:r>
-              <w:r>
-                <w:rPr>
-                  <w:rStyle w:val="Hyperlink"/>
-                  <w:sz w:val="22"/>
-                  <w:szCs w:val="22"/>
-                </w:rPr>
-                <w:t>IGHTYFROGGOD/Projekt-SmartPlant/blob/master/Documents/Zeitplanung.xlsx</w:t>
+                <w:t>https://github.com/MIGHTYFROGGOD/Projekt-SmartPlant/blob/master/Documents/Zeitplanung.xlsx</w:t>
               </w:r>
             </w:hyperlink>
             <w:r>
@@ -7075,7 +7196,7 @@
               <w:sz w:val="18"/>
               <w:szCs w:val="18"/>
             </w:rPr>
-            <w:t>10</w:t>
+            <w:t>11</w:t>
           </w:r>
           <w:r>
             <w:rPr>
@@ -7117,7 +7238,7 @@
               <w:sz w:val="18"/>
               <w:szCs w:val="18"/>
             </w:rPr>
-            <w:t>10</w:t>
+            <w:t>11</w:t>
           </w:r>
           <w:r>
             <w:rPr>
@@ -27986,6 +28107,11 @@
       <w:lang w:eastAsia="de-DE"/>
     </w:rPr>
   </w:style>
+  <w:style w:type="character" w:customStyle="1" w:styleId="tgc">
+    <w:name w:val="_tgc"/>
+    <w:basedOn w:val="Absatz-Standardschriftart"/>
+    <w:rsid w:val="00012F5C"/>
+  </w:style>
 </w:styles>
 </file>
 
@@ -28255,7 +28381,7 @@
 </file>
 
 <file path=customXml/itemProps1.xml><?xml version="1.0" encoding="utf-8"?>
-<ds:datastoreItem xmlns:ds="http://schemas.openxmlformats.org/officeDocument/2006/customXml" ds:itemID="{B23D46D1-B952-439B-984C-4ABA40213AF8}">
+<ds:datastoreItem xmlns:ds="http://schemas.openxmlformats.org/officeDocument/2006/customXml" ds:itemID="{42208BEA-FF45-472B-B802-3594F96D60F2}">
   <ds:schemaRefs>
     <ds:schemaRef ds:uri="http://schemas.openxmlformats.org/officeDocument/2006/bibliography"/>
   </ds:schemaRefs>

</xml_diff>